<commit_message>
Update resume; change theme from purple to pink; add facebook og img
</commit_message>
<xml_diff>
--- a/christopher-regner-resume.docx
+++ b/christopher-regner-resume.docx
@@ -309,7 +309,7 @@
               <w:spacing w:line="312" w:lineRule="auto"/>
               <w:rPr>
                 <w:rFonts w:ascii="Verdana" w:eastAsia="Verdana" w:hAnsi="Verdana" w:cs="Verdana"/>
-                <w:color w:val="A463F2"/>
+                <w:color w:val="FF41B4"/>
                 <w:sz w:val="20"/>
                 <w:szCs w:val="20"/>
               </w:rPr>
@@ -318,12 +318,32 @@
               <w:r>
                 <w:rPr>
                   <w:rFonts w:ascii="Verdana" w:eastAsia="Verdana" w:hAnsi="Verdana" w:cs="Verdana"/>
-                  <w:color w:val="A463F2"/>
+                  <w:color w:val="FF41B4"/>
                   <w:sz w:val="20"/>
                   <w:szCs w:val="20"/>
                   <w:u w:val="single"/>
                 </w:rPr>
-                <w:t>chrisregner.com</w:t>
+                <w:t>ch</w:t>
+              </w:r>
+              <w:r>
+                <w:rPr>
+                  <w:rFonts w:ascii="Verdana" w:eastAsia="Verdana" w:hAnsi="Verdana" w:cs="Verdana"/>
+                  <w:color w:val="FF41B4"/>
+                  <w:sz w:val="20"/>
+                  <w:szCs w:val="20"/>
+                  <w:u w:val="single"/>
+                </w:rPr>
+                <w:t>r</w:t>
+              </w:r>
+              <w:r>
+                <w:rPr>
+                  <w:rFonts w:ascii="Verdana" w:eastAsia="Verdana" w:hAnsi="Verdana" w:cs="Verdana"/>
+                  <w:color w:val="FF41B4"/>
+                  <w:sz w:val="20"/>
+                  <w:szCs w:val="20"/>
+                  <w:u w:val="single"/>
+                </w:rPr>
+                <w:t>isregner.github.io</w:t>
               </w:r>
             </w:hyperlink>
           </w:p>
@@ -388,7 +408,7 @@
                 <w:sz w:val="20"/>
                 <w:szCs w:val="20"/>
               </w:rPr>
-              <w:t>(+63) 9488442777</w:t>
+              <w:t>(+63) 948 844 2777</w:t>
             </w:r>
           </w:p>
         </w:tc>
@@ -446,7 +466,7 @@
               <w:spacing w:line="312" w:lineRule="auto"/>
               <w:rPr>
                 <w:rFonts w:ascii="Verdana" w:eastAsia="Verdana" w:hAnsi="Verdana" w:cs="Verdana"/>
-                <w:color w:val="A463F2"/>
+                <w:color w:val="FF41B4"/>
                 <w:sz w:val="20"/>
                 <w:szCs w:val="20"/>
               </w:rPr>
@@ -455,7 +475,7 @@
               <w:r>
                 <w:rPr>
                   <w:rFonts w:ascii="Verdana" w:eastAsia="Verdana" w:hAnsi="Verdana" w:cs="Verdana"/>
-                  <w:color w:val="A463F2"/>
+                  <w:color w:val="FF41B4"/>
                   <w:sz w:val="20"/>
                   <w:szCs w:val="20"/>
                   <w:u w:val="single"/>
@@ -515,7 +535,7 @@
               <w:spacing w:line="312" w:lineRule="auto"/>
               <w:rPr>
                 <w:rFonts w:ascii="Verdana" w:eastAsia="Verdana" w:hAnsi="Verdana" w:cs="Verdana"/>
-                <w:color w:val="A463F2"/>
+                <w:color w:val="FF41B4"/>
                 <w:sz w:val="20"/>
                 <w:szCs w:val="20"/>
               </w:rPr>
@@ -524,7 +544,7 @@
               <w:r>
                 <w:rPr>
                   <w:rFonts w:ascii="Verdana" w:eastAsia="Verdana" w:hAnsi="Verdana" w:cs="Verdana"/>
-                  <w:color w:val="A463F2"/>
+                  <w:color w:val="FF41B4"/>
                   <w:sz w:val="20"/>
                   <w:szCs w:val="20"/>
                   <w:u w:val="single"/>
@@ -541,7 +561,7 @@
         <w:spacing w:line="312" w:lineRule="auto"/>
         <w:rPr>
           <w:rFonts w:ascii="Verdana" w:eastAsia="Verdana" w:hAnsi="Verdana" w:cs="Verdana"/>
-          <w:color w:val="666666"/>
+          <w:color w:val="FF80CC"/>
           <w:sz w:val="20"/>
           <w:szCs w:val="20"/>
         </w:rPr>
@@ -553,7 +573,7 @@
         <w:rPr>
           <w:rFonts w:ascii="Verdana" w:eastAsia="Verdana" w:hAnsi="Verdana" w:cs="Verdana"/>
           <w:b/>
-          <w:color w:val="8E7CC3"/>
+          <w:color w:val="FF80CC"/>
           <w:sz w:val="20"/>
           <w:szCs w:val="20"/>
         </w:rPr>
@@ -562,7 +582,7 @@
         <w:rPr>
           <w:rFonts w:ascii="Verdana" w:eastAsia="Verdana" w:hAnsi="Verdana" w:cs="Verdana"/>
           <w:b/>
-          <w:color w:val="8E7CC3"/>
+          <w:color w:val="FF80CC"/>
           <w:sz w:val="20"/>
           <w:szCs w:val="20"/>
         </w:rPr>
@@ -584,7 +604,17 @@
           <w:sz w:val="20"/>
           <w:szCs w:val="20"/>
         </w:rPr>
-        <w:t>To become part of a team where he can</w:t>
+        <w:t>To become part of a team w</w:t>
+      </w:r>
+      <w:bookmarkStart w:id="0" w:name="_GoBack"/>
+      <w:bookmarkEnd w:id="0"/>
+      <w:r>
+        <w:rPr>
+          <w:rFonts w:ascii="Verdana" w:eastAsia="Verdana" w:hAnsi="Verdana" w:cs="Verdana"/>
+          <w:sz w:val="20"/>
+          <w:szCs w:val="20"/>
+        </w:rPr>
+        <w:t>here he can</w:t>
       </w:r>
       <w:r>
         <w:rPr>
@@ -647,20 +677,16 @@
           <w:sz w:val="20"/>
           <w:szCs w:val="20"/>
         </w:rPr>
-        <w:t xml:space="preserve">specialize and possibly expand his skills further in such way that would </w:t>
-      </w:r>
-      <w:r>
-        <w:rPr>
-          <w:rFonts w:ascii="Verdana" w:hAnsi="Verdana"/>
-          <w:color w:val="000000"/>
-          <w:sz w:val="20"/>
-          <w:szCs w:val="20"/>
-          <w:shd w:val="clear" w:color="auto" w:fill="FFFFFF"/>
-        </w:rPr>
-        <w:t>benefit the projects and the team he will be involved with.</w:t>
-      </w:r>
-      <w:bookmarkStart w:id="0" w:name="_GoBack"/>
-      <w:bookmarkEnd w:id="0"/>
+        <w:t>specialize and possibly expand his skills further in such way that would benefit the projects and the team he will be inv</w:t>
+      </w:r>
+      <w:r>
+        <w:rPr>
+          <w:rFonts w:ascii="Verdana" w:eastAsia="Verdana" w:hAnsi="Verdana" w:cs="Verdana"/>
+          <w:sz w:val="20"/>
+          <w:szCs w:val="20"/>
+        </w:rPr>
+        <w:t>olved with.</w:t>
+      </w:r>
     </w:p>
     <w:p>
       <w:pPr>
@@ -678,7 +704,7 @@
         <w:rPr>
           <w:rFonts w:ascii="Verdana" w:eastAsia="Verdana" w:hAnsi="Verdana" w:cs="Verdana"/>
           <w:b/>
-          <w:color w:val="8E7CC3"/>
+          <w:color w:val="FF80CC"/>
           <w:sz w:val="20"/>
           <w:szCs w:val="20"/>
         </w:rPr>
@@ -687,7 +713,7 @@
         <w:rPr>
           <w:rFonts w:ascii="Verdana" w:eastAsia="Verdana" w:hAnsi="Verdana" w:cs="Verdana"/>
           <w:b/>
-          <w:color w:val="8E7CC3"/>
+          <w:color w:val="FF80CC"/>
           <w:sz w:val="20"/>
           <w:szCs w:val="20"/>
         </w:rPr>
@@ -1017,7 +1043,7 @@
         <w:rPr>
           <w:rFonts w:ascii="Verdana" w:eastAsia="Verdana" w:hAnsi="Verdana" w:cs="Verdana"/>
           <w:b/>
-          <w:color w:val="8E7CC3"/>
+          <w:color w:val="FF80CC"/>
           <w:sz w:val="20"/>
           <w:szCs w:val="20"/>
         </w:rPr>
@@ -1026,7 +1052,7 @@
         <w:rPr>
           <w:rFonts w:ascii="Verdana" w:eastAsia="Verdana" w:hAnsi="Verdana" w:cs="Verdana"/>
           <w:b/>
-          <w:color w:val="8E7CC3"/>
+          <w:color w:val="FF80CC"/>
           <w:sz w:val="20"/>
           <w:szCs w:val="20"/>
         </w:rPr>
@@ -1152,124 +1178,7 @@
           <w:sz w:val="18"/>
           <w:szCs w:val="18"/>
         </w:rPr>
-        <w:t>at Globalviewnet, Rizal, Philippines (failed startup)</w:t>
-      </w:r>
-    </w:p>
-    <w:p>
-      <w:pPr>
-        <w:spacing w:line="312" w:lineRule="auto"/>
-        <w:rPr>
-          <w:rFonts w:ascii="Verdana" w:eastAsia="Verdana" w:hAnsi="Verdana" w:cs="Verdana"/>
-          <w:color w:val="666666"/>
-          <w:sz w:val="20"/>
-          <w:szCs w:val="20"/>
-        </w:rPr>
-      </w:pPr>
-      <w:r>
-        <w:rPr>
-          <w:rFonts w:ascii="Verdana" w:eastAsia="Verdana" w:hAnsi="Verdana" w:cs="Verdana"/>
-          <w:color w:val="666666"/>
-          <w:sz w:val="20"/>
-          <w:szCs w:val="20"/>
-        </w:rPr>
-        <w:t>Oct 2013 – Dec 2015 (2 yrs., 3 mos.)</w:t>
-      </w:r>
-    </w:p>
-    <w:p>
-      <w:pPr>
-        <w:spacing w:line="312" w:lineRule="auto"/>
-        <w:rPr>
-          <w:rFonts w:ascii="Verdana" w:eastAsia="Verdana" w:hAnsi="Verdana" w:cs="Verdana"/>
-          <w:sz w:val="20"/>
-          <w:szCs w:val="20"/>
-        </w:rPr>
-      </w:pPr>
-      <w:r>
-        <w:rPr>
-          <w:rFonts w:ascii="Verdana" w:eastAsia="Verdana" w:hAnsi="Verdana" w:cs="Verdana"/>
-          <w:sz w:val="20"/>
-          <w:szCs w:val="20"/>
-        </w:rPr>
-        <w:t>Built a WordPress theme from scratch, and contributed as junior developer on a Meteor.js (a Node.js platform) application that was later discontinued.</w:t>
-      </w:r>
-    </w:p>
-    <w:p>
-      <w:pPr>
-        <w:spacing w:line="312" w:lineRule="auto"/>
-        <w:rPr>
-          <w:rFonts w:ascii="Verdana" w:eastAsia="Verdana" w:hAnsi="Verdana" w:cs="Verdana"/>
-          <w:sz w:val="20"/>
-          <w:szCs w:val="20"/>
-        </w:rPr>
-      </w:pPr>
-    </w:p>
-    <w:p>
-      <w:pPr>
-        <w:spacing w:before="200" w:after="200" w:line="360" w:lineRule="auto"/>
-        <w:rPr>
-          <w:rFonts w:ascii="Verdana" w:eastAsia="Verdana" w:hAnsi="Verdana" w:cs="Verdana"/>
-          <w:b/>
-          <w:color w:val="8E7CC3"/>
-          <w:sz w:val="20"/>
-          <w:szCs w:val="20"/>
-        </w:rPr>
-      </w:pPr>
-      <w:r>
-        <w:rPr>
-          <w:rFonts w:ascii="Verdana" w:eastAsia="Verdana" w:hAnsi="Verdana" w:cs="Verdana"/>
-          <w:b/>
-          <w:color w:val="8E7CC3"/>
-          <w:sz w:val="20"/>
-          <w:szCs w:val="20"/>
-        </w:rPr>
-        <w:t>EDUCATION</w:t>
-      </w:r>
-    </w:p>
-    <w:p>
-      <w:pPr>
-        <w:spacing w:line="312" w:lineRule="auto"/>
-        <w:rPr>
-          <w:rFonts w:ascii="Verdana" w:eastAsia="Verdana" w:hAnsi="Verdana" w:cs="Verdana"/>
-          <w:sz w:val="20"/>
-          <w:szCs w:val="20"/>
-        </w:rPr>
-      </w:pPr>
-      <w:r>
-        <w:rPr>
-          <w:rFonts w:ascii="Verdana" w:eastAsia="Verdana" w:hAnsi="Verdana" w:cs="Verdana"/>
-          <w:b/>
-          <w:sz w:val="20"/>
-          <w:szCs w:val="20"/>
-        </w:rPr>
-        <w:t>Secondary Education Equivalent Certification</w:t>
-      </w:r>
-      <w:r>
-        <w:rPr>
-          <w:rFonts w:ascii="Verdana" w:eastAsia="Verdana" w:hAnsi="Verdana" w:cs="Verdana"/>
-          <w:sz w:val="20"/>
-          <w:szCs w:val="20"/>
-        </w:rPr>
-        <w:t xml:space="preserve"> </w:t>
-      </w:r>
-    </w:p>
-    <w:p>
-      <w:pPr>
-        <w:spacing w:line="312" w:lineRule="auto"/>
-        <w:rPr>
-          <w:rFonts w:ascii="Verdana" w:eastAsia="Verdana" w:hAnsi="Verdana" w:cs="Verdana"/>
-          <w:color w:val="666666"/>
-          <w:sz w:val="20"/>
-          <w:szCs w:val="20"/>
-        </w:rPr>
-      </w:pPr>
-      <w:r>
-        <w:rPr>
-          <w:rFonts w:ascii="Verdana" w:eastAsia="Verdana" w:hAnsi="Verdana" w:cs="Verdana"/>
-          <w:color w:val="666666"/>
-          <w:sz w:val="20"/>
-          <w:szCs w:val="20"/>
-        </w:rPr>
-        <w:t xml:space="preserve">Oct 2015, </w:t>
+        <w:t>at Globalviewnet, Rizal, Philippines (</w:t>
       </w:r>
       <w:r>
         <w:rPr>
@@ -1278,7 +1187,7 @@
           <w:sz w:val="18"/>
           <w:szCs w:val="18"/>
         </w:rPr>
-        <w:t>at Dept of Education NETRC, Pasig City, Philippines</w:t>
+        <w:t>failed startup)</w:t>
       </w:r>
     </w:p>
     <w:p>
@@ -1286,17 +1195,19 @@
         <w:spacing w:line="312" w:lineRule="auto"/>
         <w:rPr>
           <w:rFonts w:ascii="Verdana" w:eastAsia="Verdana" w:hAnsi="Verdana" w:cs="Verdana"/>
-          <w:sz w:val="20"/>
-          <w:szCs w:val="20"/>
-        </w:rPr>
-      </w:pPr>
-      <w:r>
-        <w:rPr>
-          <w:rFonts w:ascii="Verdana" w:eastAsia="Verdana" w:hAnsi="Verdana" w:cs="Verdana"/>
-          <w:sz w:val="20"/>
-          <w:szCs w:val="20"/>
-        </w:rPr>
-        <w:t>Passed Philippine Educational Placement Test (PEPT) as “Eligible for College.”</w:t>
+          <w:color w:val="666666"/>
+          <w:sz w:val="20"/>
+          <w:szCs w:val="20"/>
+        </w:rPr>
+      </w:pPr>
+      <w:r>
+        <w:rPr>
+          <w:rFonts w:ascii="Verdana" w:eastAsia="Verdana" w:hAnsi="Verdana" w:cs="Verdana"/>
+          <w:color w:val="666666"/>
+          <w:sz w:val="20"/>
+          <w:szCs w:val="20"/>
+        </w:rPr>
+        <w:t>Oct 2013 – Dec 2015 (2 yrs., 3 mos.)</w:t>
       </w:r>
     </w:p>
     <w:p>
@@ -1308,6 +1219,14 @@
           <w:szCs w:val="20"/>
         </w:rPr>
       </w:pPr>
+      <w:r>
+        <w:rPr>
+          <w:rFonts w:ascii="Verdana" w:eastAsia="Verdana" w:hAnsi="Verdana" w:cs="Verdana"/>
+          <w:sz w:val="20"/>
+          <w:szCs w:val="20"/>
+        </w:rPr>
+        <w:t>Built a WordPress theme from scratch, and contributed as junior developer on a Meteor.js (a Node.js platform) application that was later discontinued.</w:t>
+      </w:r>
     </w:p>
     <w:p>
       <w:pPr>
@@ -1318,21 +1237,70 @@
           <w:szCs w:val="20"/>
         </w:rPr>
       </w:pPr>
-      <w:r>
-        <w:rPr>
-          <w:rFonts w:ascii="Verdana" w:eastAsia="Verdana" w:hAnsi="Verdana" w:cs="Verdana"/>
-          <w:b/>
-          <w:sz w:val="20"/>
-          <w:szCs w:val="20"/>
-        </w:rPr>
-        <w:t>Elementary Education</w:t>
-      </w:r>
     </w:p>
     <w:p>
       <w:pPr>
+        <w:spacing w:before="200" w:after="200" w:line="360" w:lineRule="auto"/>
+        <w:rPr>
+          <w:rFonts w:ascii="Verdana" w:eastAsia="Verdana" w:hAnsi="Verdana" w:cs="Verdana"/>
+          <w:b/>
+          <w:color w:val="FF80CC"/>
+          <w:sz w:val="20"/>
+          <w:szCs w:val="20"/>
+        </w:rPr>
+      </w:pPr>
+      <w:r>
+        <w:rPr>
+          <w:rFonts w:ascii="Verdana" w:eastAsia="Verdana" w:hAnsi="Verdana" w:cs="Verdana"/>
+          <w:b/>
+          <w:color w:val="FF80CC"/>
+          <w:sz w:val="20"/>
+          <w:szCs w:val="20"/>
+        </w:rPr>
+        <w:t>EDUCATION</w:t>
+      </w:r>
+    </w:p>
+    <w:p>
+      <w:pPr>
         <w:spacing w:line="312" w:lineRule="auto"/>
         <w:rPr>
           <w:rFonts w:ascii="Verdana" w:eastAsia="Verdana" w:hAnsi="Verdana" w:cs="Verdana"/>
+          <w:sz w:val="20"/>
+          <w:szCs w:val="20"/>
+        </w:rPr>
+      </w:pPr>
+      <w:r>
+        <w:rPr>
+          <w:rFonts w:ascii="Verdana" w:eastAsia="Verdana" w:hAnsi="Verdana" w:cs="Verdana"/>
+          <w:b/>
+          <w:sz w:val="20"/>
+          <w:szCs w:val="20"/>
+        </w:rPr>
+        <w:t>Secondary Education Equivalent Certificat</w:t>
+      </w:r>
+      <w:r>
+        <w:rPr>
+          <w:rFonts w:ascii="Verdana" w:eastAsia="Verdana" w:hAnsi="Verdana" w:cs="Verdana"/>
+          <w:b/>
+          <w:sz w:val="20"/>
+          <w:szCs w:val="20"/>
+        </w:rPr>
+        <w:t>ion</w:t>
+      </w:r>
+      <w:r>
+        <w:rPr>
+          <w:rFonts w:ascii="Verdana" w:eastAsia="Verdana" w:hAnsi="Verdana" w:cs="Verdana"/>
+          <w:sz w:val="20"/>
+          <w:szCs w:val="20"/>
+        </w:rPr>
+        <w:t xml:space="preserve"> </w:t>
+      </w:r>
+    </w:p>
+    <w:p>
+      <w:pPr>
+        <w:spacing w:line="312" w:lineRule="auto"/>
+        <w:rPr>
+          <w:rFonts w:ascii="Verdana" w:eastAsia="Verdana" w:hAnsi="Verdana" w:cs="Verdana"/>
           <w:color w:val="666666"/>
           <w:sz w:val="20"/>
           <w:szCs w:val="20"/>
@@ -1345,7 +1313,7 @@
           <w:sz w:val="20"/>
           <w:szCs w:val="20"/>
         </w:rPr>
-        <w:t xml:space="preserve">Mar 2012, at </w:t>
+        <w:t xml:space="preserve">Oct 2015, </w:t>
       </w:r>
       <w:r>
         <w:rPr>
@@ -1354,7 +1322,7 @@
           <w:sz w:val="18"/>
           <w:szCs w:val="18"/>
         </w:rPr>
-        <w:t>Manggahan Elementary School, Rizal Philippines</w:t>
+        <w:t>at Dept of Education NETRC, Pasig City, Philippines</w:t>
       </w:r>
     </w:p>
     <w:p>
@@ -1372,7 +1340,91 @@
           <w:sz w:val="20"/>
           <w:szCs w:val="20"/>
         </w:rPr>
-        <w:t>Graduated as valedictorian with multiple awards.</w:t>
+        <w:t>Passed Philippine Educational Placement Test (PEPT) as “Eligible for College.”</w:t>
+      </w:r>
+    </w:p>
+    <w:p>
+      <w:pPr>
+        <w:spacing w:line="312" w:lineRule="auto"/>
+        <w:rPr>
+          <w:rFonts w:ascii="Verdana" w:eastAsia="Verdana" w:hAnsi="Verdana" w:cs="Verdana"/>
+          <w:sz w:val="20"/>
+          <w:szCs w:val="20"/>
+        </w:rPr>
+      </w:pPr>
+    </w:p>
+    <w:p>
+      <w:pPr>
+        <w:spacing w:line="312" w:lineRule="auto"/>
+        <w:rPr>
+          <w:rFonts w:ascii="Verdana" w:eastAsia="Verdana" w:hAnsi="Verdana" w:cs="Verdana"/>
+          <w:sz w:val="20"/>
+          <w:szCs w:val="20"/>
+        </w:rPr>
+      </w:pPr>
+      <w:r>
+        <w:rPr>
+          <w:rFonts w:ascii="Verdana" w:eastAsia="Verdana" w:hAnsi="Verdana" w:cs="Verdana"/>
+          <w:b/>
+          <w:sz w:val="20"/>
+          <w:szCs w:val="20"/>
+        </w:rPr>
+        <w:t>Elementary Education</w:t>
+      </w:r>
+    </w:p>
+    <w:p>
+      <w:pPr>
+        <w:spacing w:line="312" w:lineRule="auto"/>
+        <w:rPr>
+          <w:rFonts w:ascii="Verdana" w:eastAsia="Verdana" w:hAnsi="Verdana" w:cs="Verdana"/>
+          <w:color w:val="666666"/>
+          <w:sz w:val="20"/>
+          <w:szCs w:val="20"/>
+        </w:rPr>
+      </w:pPr>
+      <w:r>
+        <w:rPr>
+          <w:rFonts w:ascii="Verdana" w:eastAsia="Verdana" w:hAnsi="Verdana" w:cs="Verdana"/>
+          <w:color w:val="666666"/>
+          <w:sz w:val="20"/>
+          <w:szCs w:val="20"/>
+        </w:rPr>
+        <w:t xml:space="preserve">Mar 2012, at </w:t>
+      </w:r>
+      <w:r>
+        <w:rPr>
+          <w:rFonts w:ascii="Verdana" w:eastAsia="Verdana" w:hAnsi="Verdana" w:cs="Verdana"/>
+          <w:color w:val="666666"/>
+          <w:sz w:val="18"/>
+          <w:szCs w:val="18"/>
+        </w:rPr>
+        <w:t>Manggahan Elementary School, Rizal Philippines</w:t>
+      </w:r>
+    </w:p>
+    <w:p>
+      <w:pPr>
+        <w:spacing w:line="312" w:lineRule="auto"/>
+        <w:rPr>
+          <w:rFonts w:ascii="Verdana" w:eastAsia="Verdana" w:hAnsi="Verdana" w:cs="Verdana"/>
+          <w:sz w:val="20"/>
+          <w:szCs w:val="20"/>
+        </w:rPr>
+      </w:pPr>
+      <w:r>
+        <w:rPr>
+          <w:rFonts w:ascii="Verdana" w:eastAsia="Verdana" w:hAnsi="Verdana" w:cs="Verdana"/>
+          <w:sz w:val="20"/>
+          <w:szCs w:val="20"/>
+        </w:rPr>
+        <w:t>Graduated as valedictorian w</w:t>
+      </w:r>
+      <w:r>
+        <w:rPr>
+          <w:rFonts w:ascii="Verdana" w:eastAsia="Verdana" w:hAnsi="Verdana" w:cs="Verdana"/>
+          <w:sz w:val="20"/>
+          <w:szCs w:val="20"/>
+        </w:rPr>
+        <w:t>ith multiple awards.</w:t>
       </w:r>
     </w:p>
     <w:sectPr>

</xml_diff>